<commit_message>
Sinyfu updated new welcome image
</commit_message>
<xml_diff>
--- a/img/歡迎牌登入方式.docx
+++ b/img/歡迎牌登入方式.docx
@@ -97,6 +97,62 @@
           <w:sz w:val="28"/>
           <w:szCs w:val="28"/>
         </w:rPr>
+        <w:t xml:space="preserve">2. </w:t>
+      </w:r>
+      <w:r>
+        <w:rPr>
+          <w:rFonts w:ascii="細明體" w:eastAsia="細明體" w:cs="細明體" w:hint="eastAsia"/>
+          <w:b/>
+          <w:color w:val="FF0000"/>
+          <w:kern w:val="0"/>
+          <w:sz w:val="28"/>
+          <w:szCs w:val="28"/>
+        </w:rPr>
+        <w:t>選擇右上角</w:t>
+      </w:r>
+      <w:r>
+        <w:rPr>
+          <w:rFonts w:ascii="細明體" w:eastAsia="細明體" w:cs="細明體"/>
+          <w:b/>
+          <w:color w:val="FF0000"/>
+          <w:kern w:val="0"/>
+          <w:sz w:val="28"/>
+          <w:szCs w:val="28"/>
+          <w:highlight w:val="yellow"/>
+        </w:rPr>
+        <w:t>sign in</w:t>
+      </w:r>
+      <w:r>
+        <w:rPr>
+          <w:rFonts w:ascii="細明體" w:eastAsia="細明體" w:cs="細明體" w:hint="eastAsia"/>
+          <w:b/>
+          <w:color w:val="FF0000"/>
+          <w:kern w:val="0"/>
+          <w:sz w:val="28"/>
+          <w:szCs w:val="28"/>
+        </w:rPr>
+        <w:t>登入並輸入</w:t>
+      </w:r>
+      <w:r>
+        <w:rPr>
+          <w:rFonts w:ascii="細明體" w:eastAsia="細明體" w:cs="細明體" w:hint="eastAsia"/>
+          <w:b/>
+          <w:color w:val="000000"/>
+          <w:kern w:val="0"/>
+          <w:sz w:val="28"/>
+          <w:szCs w:val="28"/>
+        </w:rPr>
+        <w:t>下列</w:t>
+      </w:r>
+      <w:r>
+        <w:rPr>
+          <w:rFonts w:ascii="細明體" w:eastAsia="細明體" w:cs="細明體"/>
+          <w:b/>
+          <w:color w:val="FF0000"/>
+          <w:kern w:val="0"/>
+          <w:sz w:val="28"/>
+          <w:szCs w:val="28"/>
+        </w:rPr>
         <w:t>https://github.com/tailyn/lobby-greeting-page/tree/gh-pages/img</w:t>
       </w:r>
     </w:p>
@@ -116,59 +172,14 @@
       </w:pPr>
       <w:r>
         <w:rPr>
-          <w:rFonts w:ascii="細明體" w:eastAsia="細明體" w:cs="細明體"/>
-          <w:b/>
-          <w:color w:val="FF0000"/>
-          <w:kern w:val="0"/>
-          <w:sz w:val="28"/>
-          <w:szCs w:val="28"/>
-        </w:rPr>
-        <w:t xml:space="preserve">2. </w:t>
-      </w:r>
-      <w:r>
-        <w:rPr>
-          <w:rFonts w:ascii="細明體" w:eastAsia="細明體" w:cs="細明體" w:hint="eastAsia"/>
-          <w:b/>
-          <w:color w:val="FF0000"/>
-          <w:kern w:val="0"/>
-          <w:sz w:val="28"/>
-          <w:szCs w:val="28"/>
-        </w:rPr>
-        <w:t>選擇右上角</w:t>
-      </w:r>
-      <w:r>
-        <w:rPr>
-          <w:rFonts w:ascii="細明體" w:eastAsia="細明體" w:cs="細明體"/>
-          <w:b/>
-          <w:color w:val="FF0000"/>
-          <w:kern w:val="0"/>
-          <w:sz w:val="28"/>
-          <w:szCs w:val="28"/>
-          <w:highlight w:val="yellow"/>
-        </w:rPr>
-        <w:t>sign in</w:t>
-      </w:r>
-      <w:r>
-        <w:rPr>
-          <w:rFonts w:ascii="細明體" w:eastAsia="細明體" w:cs="細明體" w:hint="eastAsia"/>
-          <w:b/>
-          <w:color w:val="FF0000"/>
-          <w:kern w:val="0"/>
-          <w:sz w:val="28"/>
-          <w:szCs w:val="28"/>
-        </w:rPr>
-        <w:t>登入並輸入</w:t>
-      </w:r>
-      <w:r>
-        <w:rPr>
-          <w:rFonts w:ascii="細明體" w:eastAsia="細明體" w:cs="細明體" w:hint="eastAsia"/>
-          <w:b/>
-          <w:color w:val="000000"/>
-          <w:kern w:val="0"/>
-          <w:sz w:val="28"/>
-          <w:szCs w:val="28"/>
-        </w:rPr>
-        <w:t>下列帳號密碼</w:t>
+          <w:rFonts w:ascii="細明體" w:eastAsia="細明體" w:cs="細明體" w:hint="eastAsia"/>
+          <w:b/>
+          <w:color w:val="000000"/>
+          <w:kern w:val="0"/>
+          <w:sz w:val="28"/>
+          <w:szCs w:val="28"/>
+        </w:rPr>
+        <w:t>帳號密碼</w:t>
       </w:r>
       <w:proofErr w:type="gramStart"/>
       <w:r>
@@ -220,6 +231,8 @@
           <w:szCs w:val="28"/>
         </w:rPr>
       </w:pPr>
+      <w:bookmarkStart w:id="0" w:name="_GoBack"/>
+      <w:bookmarkEnd w:id="0"/>
     </w:p>
     <w:p>
       <w:pPr>
@@ -383,7 +396,30 @@
           <w:sz w:val="28"/>
           <w:szCs w:val="28"/>
         </w:rPr>
-        <w:t xml:space="preserve"> https://github.com/tailyn/lobby-greeting-page/tree/gh-pages/img   </w:t>
+        <w:t xml:space="preserve"> </w:t>
+      </w:r>
+      <w:r>
+        <w:rPr>
+          <w:rFonts w:ascii="細明體" w:eastAsia="細明體" w:cs="細明體"/>
+          <w:b/>
+          <w:color w:val="000000"/>
+          <w:kern w:val="0"/>
+          <w:sz w:val="28"/>
+          <w:szCs w:val="28"/>
+          <w:highlight w:val="yellow"/>
+        </w:rPr>
+        <w:t>https://github.com/tailyn/lobby-greeting-page/tree/gh-pages/img</w:t>
+      </w:r>
+      <w:r>
+        <w:rPr>
+          <w:rFonts w:ascii="細明體" w:eastAsia="細明體" w:cs="細明體"/>
+          <w:b/>
+          <w:color w:val="000000"/>
+          <w:kern w:val="0"/>
+          <w:sz w:val="28"/>
+          <w:szCs w:val="28"/>
+        </w:rPr>
+        <w:t xml:space="preserve">   </w:t>
       </w:r>
       <w:r>
         <w:rPr>
@@ -645,8 +681,6 @@
         </w:rPr>
         <w:t>Commit changes</w:t>
       </w:r>
-      <w:bookmarkStart w:id="0" w:name="_GoBack"/>
-      <w:bookmarkEnd w:id="0"/>
       <w:r>
         <w:rPr>
           <w:rFonts w:ascii="細明體" w:eastAsia="細明體" w:cs="細明體" w:hint="eastAsia"/>
@@ -833,6 +867,413 @@
           <w:szCs w:val="28"/>
         </w:rPr>
         <w:t>.</w:t>
+      </w:r>
+    </w:p>
+    <w:p>
+      <w:pPr>
+        <w:rPr>
+          <w:rFonts w:hint="eastAsia"/>
+        </w:rPr>
+      </w:pPr>
+    </w:p>
+    <w:p>
+      <w:pPr>
+        <w:rPr>
+          <w:rFonts w:hint="eastAsia"/>
+        </w:rPr>
+      </w:pPr>
+    </w:p>
+    <w:p>
+      <w:pPr>
+        <w:rPr>
+          <w:rFonts w:hint="eastAsia"/>
+        </w:rPr>
+      </w:pPr>
+    </w:p>
+    <w:p>
+      <w:pPr>
+        <w:rPr>
+          <w:rFonts w:hint="eastAsia"/>
+        </w:rPr>
+      </w:pPr>
+    </w:p>
+    <w:p>
+      <w:pPr>
+        <w:rPr>
+          <w:rFonts w:hint="eastAsia"/>
+        </w:rPr>
+      </w:pPr>
+    </w:p>
+    <w:p>
+      <w:pPr>
+        <w:rPr>
+          <w:rFonts w:hint="eastAsia"/>
+        </w:rPr>
+      </w:pPr>
+    </w:p>
+    <w:p>
+      <w:pPr>
+        <w:rPr>
+          <w:rFonts w:hint="eastAsia"/>
+        </w:rPr>
+      </w:pPr>
+    </w:p>
+    <w:p>
+      <w:pPr>
+        <w:rPr>
+          <w:rFonts w:hint="eastAsia"/>
+        </w:rPr>
+      </w:pPr>
+    </w:p>
+    <w:p>
+      <w:pPr>
+        <w:rPr>
+          <w:rFonts w:hint="eastAsia"/>
+        </w:rPr>
+      </w:pPr>
+    </w:p>
+    <w:p>
+      <w:pPr>
+        <w:rPr>
+          <w:b/>
+          <w:sz w:val="28"/>
+          <w:szCs w:val="28"/>
+        </w:rPr>
+      </w:pPr>
+      <w:r>
+        <w:rPr>
+          <w:rFonts w:hint="eastAsia"/>
+          <w:b/>
+          <w:sz w:val="28"/>
+          <w:szCs w:val="28"/>
+          <w:highlight w:val="lightGray"/>
+        </w:rPr>
+        <w:lastRenderedPageBreak/>
+        <w:t>製作</w:t>
+      </w:r>
+      <w:r>
+        <w:rPr>
+          <w:rFonts w:hint="eastAsia"/>
+          <w:b/>
+          <w:sz w:val="28"/>
+          <w:szCs w:val="28"/>
+          <w:highlight w:val="lightGray"/>
+        </w:rPr>
+        <w:t xml:space="preserve"> </w:t>
+      </w:r>
+      <w:r>
+        <w:rPr>
+          <w:rFonts w:hint="eastAsia"/>
+          <w:b/>
+          <w:sz w:val="28"/>
+          <w:szCs w:val="28"/>
+          <w:highlight w:val="lightGray"/>
+        </w:rPr>
+        <w:t>歡迎牌電子檔</w:t>
+      </w:r>
+      <w:r>
+        <w:rPr>
+          <w:rFonts w:hint="eastAsia"/>
+          <w:b/>
+          <w:sz w:val="28"/>
+          <w:szCs w:val="28"/>
+          <w:highlight w:val="lightGray"/>
+        </w:rPr>
+        <w:t>:</w:t>
+      </w:r>
+    </w:p>
+    <w:p>
+      <w:pPr>
+        <w:rPr>
+          <w:sz w:val="28"/>
+          <w:szCs w:val="28"/>
+        </w:rPr>
+      </w:pPr>
+    </w:p>
+    <w:p>
+      <w:pPr>
+        <w:pStyle w:val="a3"/>
+        <w:ind w:leftChars="0" w:left="360"/>
+        <w:rPr>
+          <w:sz w:val="28"/>
+          <w:szCs w:val="28"/>
+        </w:rPr>
+      </w:pPr>
+      <w:r>
+        <w:rPr>
+          <w:rFonts w:hint="eastAsia"/>
+          <w:sz w:val="28"/>
+          <w:szCs w:val="28"/>
+        </w:rPr>
+        <w:t>在</w:t>
+      </w:r>
+      <w:r>
+        <w:rPr>
+          <w:rFonts w:hint="eastAsia"/>
+          <w:sz w:val="28"/>
+          <w:szCs w:val="28"/>
+          <w:highlight w:val="yellow"/>
+          <w:u w:val="single"/>
+        </w:rPr>
+        <w:t>小畫家製作</w:t>
+      </w:r>
+      <w:r>
+        <w:rPr>
+          <w:rFonts w:hint="eastAsia"/>
+          <w:sz w:val="28"/>
+          <w:szCs w:val="28"/>
+        </w:rPr>
+        <w:t>，電子歡迎牌有分</w:t>
+      </w:r>
+      <w:r>
+        <w:rPr>
+          <w:rFonts w:hint="eastAsia"/>
+          <w:sz w:val="28"/>
+          <w:szCs w:val="28"/>
+        </w:rPr>
+        <w:t>IA(</w:t>
+      </w:r>
+      <w:r>
+        <w:rPr>
+          <w:rFonts w:hint="eastAsia"/>
+          <w:sz w:val="28"/>
+          <w:szCs w:val="28"/>
+        </w:rPr>
+        <w:t>綠色</w:t>
+      </w:r>
+      <w:r>
+        <w:rPr>
+          <w:rFonts w:hint="eastAsia"/>
+          <w:sz w:val="28"/>
+          <w:szCs w:val="28"/>
+        </w:rPr>
+        <w:t>)</w:t>
+      </w:r>
+      <w:r>
+        <w:rPr>
+          <w:rFonts w:hint="eastAsia"/>
+          <w:sz w:val="28"/>
+          <w:szCs w:val="28"/>
+        </w:rPr>
+        <w:t>與</w:t>
+      </w:r>
+      <w:r>
+        <w:rPr>
+          <w:rFonts w:hint="eastAsia"/>
+          <w:sz w:val="28"/>
+          <w:szCs w:val="28"/>
+        </w:rPr>
+        <w:t>COM(</w:t>
+      </w:r>
+      <w:r>
+        <w:rPr>
+          <w:rFonts w:hint="eastAsia"/>
+          <w:sz w:val="28"/>
+          <w:szCs w:val="28"/>
+        </w:rPr>
+        <w:t>紅色</w:t>
+      </w:r>
+      <w:r>
+        <w:rPr>
+          <w:rFonts w:hint="eastAsia"/>
+          <w:sz w:val="28"/>
+          <w:szCs w:val="28"/>
+        </w:rPr>
+        <w:t>)</w:t>
+      </w:r>
+      <w:r>
+        <w:rPr>
+          <w:rFonts w:hint="eastAsia"/>
+          <w:sz w:val="28"/>
+          <w:szCs w:val="28"/>
+        </w:rPr>
+        <w:t>，開啟舊檔</w:t>
+      </w:r>
+      <w:r>
+        <w:rPr>
+          <w:rFonts w:hint="eastAsia"/>
+          <w:sz w:val="28"/>
+          <w:szCs w:val="28"/>
+        </w:rPr>
+        <w:t>桌面</w:t>
+      </w:r>
+      <w:r>
+        <w:rPr>
+          <w:rFonts w:hint="eastAsia"/>
+          <w:sz w:val="28"/>
+          <w:szCs w:val="28"/>
+        </w:rPr>
+        <w:t>(</w:t>
+      </w:r>
+      <w:r>
+        <w:rPr>
+          <w:rFonts w:hint="eastAsia"/>
+          <w:sz w:val="28"/>
+          <w:szCs w:val="28"/>
+        </w:rPr>
+        <w:t>找歡迎牌檔案</w:t>
+      </w:r>
+      <w:r>
+        <w:rPr>
+          <w:rFonts w:hint="eastAsia"/>
+          <w:sz w:val="28"/>
+          <w:szCs w:val="28"/>
+        </w:rPr>
+        <w:t>)</w:t>
+      </w:r>
+      <w:r>
+        <w:rPr>
+          <w:sz w:val="28"/>
+          <w:szCs w:val="28"/>
+        </w:rPr>
+        <w:sym w:font="Wingdings" w:char="F0E0"/>
+      </w:r>
+      <w:r>
+        <w:rPr>
+          <w:rFonts w:hint="eastAsia"/>
+          <w:sz w:val="28"/>
+          <w:szCs w:val="28"/>
+        </w:rPr>
+        <w:t>找電子歡迎牌底稿</w:t>
+      </w:r>
+      <w:r>
+        <w:rPr>
+          <w:rFonts w:hint="eastAsia"/>
+          <w:sz w:val="28"/>
+          <w:szCs w:val="28"/>
+        </w:rPr>
+        <w:t>(</w:t>
+      </w:r>
+      <w:r>
+        <w:rPr>
+          <w:sz w:val="28"/>
+          <w:szCs w:val="28"/>
+        </w:rPr>
+        <w:t>paper by customer-comm.jpg</w:t>
+      </w:r>
+      <w:r>
+        <w:rPr>
+          <w:rFonts w:hint="eastAsia"/>
+          <w:sz w:val="28"/>
+          <w:szCs w:val="28"/>
+        </w:rPr>
+        <w:t>)</w:t>
+      </w:r>
+      <w:r>
+        <w:rPr>
+          <w:noProof/>
+        </w:rPr>
+        <w:t xml:space="preserve"> </w:t>
+      </w:r>
+      <w:r>
+        <w:rPr>
+          <w:noProof/>
+        </w:rPr>
+        <w:drawing>
+          <wp:inline distT="0" distB="0" distL="0" distR="0" wp14:anchorId="6BD35EE7" wp14:editId="26ECAED8">
+            <wp:extent cx="1203960" cy="1123696"/>
+            <wp:effectExtent l="0" t="0" r="0" b="635"/>
+            <wp:docPr id="1" name="圖片 1"/>
+            <wp:cNvGraphicFramePr>
+              <a:graphicFrameLocks xmlns:a="http://schemas.openxmlformats.org/drawingml/2006/main" noChangeAspect="1"/>
+            </wp:cNvGraphicFramePr>
+            <a:graphic xmlns:a="http://schemas.openxmlformats.org/drawingml/2006/main">
+              <a:graphicData uri="http://schemas.openxmlformats.org/drawingml/2006/picture">
+                <pic:pic xmlns:pic="http://schemas.openxmlformats.org/drawingml/2006/picture">
+                  <pic:nvPicPr>
+                    <pic:cNvPr id="0" name=""/>
+                    <pic:cNvPicPr/>
+                  </pic:nvPicPr>
+                  <pic:blipFill rotWithShape="1">
+                    <a:blip r:embed="rId5"/>
+                    <a:srcRect l="25450" t="5660" r="24609" b="11475"/>
+                    <a:stretch/>
+                  </pic:blipFill>
+                  <pic:spPr bwMode="auto">
+                    <a:xfrm>
+                      <a:off x="0" y="0"/>
+                      <a:ext cx="1206324" cy="1125903"/>
+                    </a:xfrm>
+                    <a:prstGeom prst="rect">
+                      <a:avLst/>
+                    </a:prstGeom>
+                    <a:ln>
+                      <a:noFill/>
+                    </a:ln>
+                    <a:extLst>
+                      <a:ext uri="{53640926-AAD7-44D8-BBD7-CCE9431645EC}">
+                        <a14:shadowObscured xmlns:a14="http://schemas.microsoft.com/office/drawing/2010/main"/>
+                      </a:ext>
+                    </a:extLst>
+                  </pic:spPr>
+                </pic:pic>
+              </a:graphicData>
+            </a:graphic>
+          </wp:inline>
+        </w:drawing>
+      </w:r>
+      <w:r>
+        <w:rPr>
+          <w:rFonts w:hint="eastAsia"/>
+          <w:noProof/>
+        </w:rPr>
+        <w:t xml:space="preserve"> </w:t>
+      </w:r>
+      <w:r>
+        <w:rPr>
+          <w:rFonts w:hint="eastAsia"/>
+          <w:sz w:val="28"/>
+          <w:szCs w:val="28"/>
+        </w:rPr>
+        <w:t>直接編輯公司名稱與參觀來賓姓名</w:t>
+      </w:r>
+      <w:r>
+        <w:rPr>
+          <w:sz w:val="28"/>
+          <w:szCs w:val="28"/>
+        </w:rPr>
+        <w:sym w:font="Wingdings" w:char="F0E0"/>
+      </w:r>
+      <w:r>
+        <w:rPr>
+          <w:rFonts w:hint="eastAsia"/>
+          <w:sz w:val="28"/>
+          <w:szCs w:val="28"/>
+        </w:rPr>
+        <w:t>另存新檔，檔名</w:t>
+      </w:r>
+      <w:r>
+        <w:rPr>
+          <w:rFonts w:hint="eastAsia"/>
+          <w:sz w:val="28"/>
+          <w:szCs w:val="28"/>
+        </w:rPr>
+        <w:t>只能存成</w:t>
+      </w:r>
+      <w:r>
+        <w:rPr>
+          <w:rFonts w:hint="eastAsia"/>
+          <w:sz w:val="28"/>
+          <w:szCs w:val="28"/>
+        </w:rPr>
+        <w:t xml:space="preserve"> welcome.</w:t>
+      </w:r>
+      <w:proofErr w:type="gramStart"/>
+      <w:r>
+        <w:rPr>
+          <w:rFonts w:hint="eastAsia"/>
+          <w:sz w:val="28"/>
+          <w:szCs w:val="28"/>
+        </w:rPr>
+        <w:t>png</w:t>
+      </w:r>
+      <w:proofErr w:type="gramEnd"/>
+      <w:r>
+        <w:rPr>
+          <w:sz w:val="28"/>
+          <w:szCs w:val="28"/>
+        </w:rPr>
+        <w:t xml:space="preserve"> </w:t>
       </w:r>
     </w:p>
     <w:p/>
@@ -1034,6 +1475,43 @@
     <w:semiHidden/>
     <w:unhideWhenUsed/>
   </w:style>
+  <w:style w:type="paragraph" w:styleId="a3">
+    <w:name w:val="List Paragraph"/>
+    <w:basedOn w:val="a"/>
+    <w:uiPriority w:val="34"/>
+    <w:qFormat/>
+    <w:rsid w:val="002B26FD"/>
+    <w:pPr>
+      <w:ind w:leftChars="200" w:left="480"/>
+    </w:pPr>
+  </w:style>
+  <w:style w:type="paragraph" w:styleId="a4">
+    <w:name w:val="Balloon Text"/>
+    <w:basedOn w:val="a"/>
+    <w:link w:val="a5"/>
+    <w:uiPriority w:val="99"/>
+    <w:semiHidden/>
+    <w:unhideWhenUsed/>
+    <w:rsid w:val="002B26FD"/>
+    <w:rPr>
+      <w:rFonts w:asciiTheme="majorHAnsi" w:eastAsiaTheme="majorEastAsia" w:hAnsiTheme="majorHAnsi" w:cstheme="majorBidi"/>
+      <w:sz w:val="18"/>
+      <w:szCs w:val="18"/>
+    </w:rPr>
+  </w:style>
+  <w:style w:type="character" w:customStyle="1" w:styleId="a5">
+    <w:name w:val="註解方塊文字 字元"/>
+    <w:basedOn w:val="a0"/>
+    <w:link w:val="a4"/>
+    <w:uiPriority w:val="99"/>
+    <w:semiHidden/>
+    <w:rsid w:val="002B26FD"/>
+    <w:rPr>
+      <w:rFonts w:asciiTheme="majorHAnsi" w:eastAsiaTheme="majorEastAsia" w:hAnsiTheme="majorHAnsi" w:cstheme="majorBidi"/>
+      <w:sz w:val="18"/>
+      <w:szCs w:val="18"/>
+    </w:rPr>
+  </w:style>
 </w:styles>
 </file>
 
@@ -1223,6 +1701,43 @@
     <w:uiPriority w:val="99"/>
     <w:semiHidden/>
     <w:unhideWhenUsed/>
+  </w:style>
+  <w:style w:type="paragraph" w:styleId="a3">
+    <w:name w:val="List Paragraph"/>
+    <w:basedOn w:val="a"/>
+    <w:uiPriority w:val="34"/>
+    <w:qFormat/>
+    <w:rsid w:val="002B26FD"/>
+    <w:pPr>
+      <w:ind w:leftChars="200" w:left="480"/>
+    </w:pPr>
+  </w:style>
+  <w:style w:type="paragraph" w:styleId="a4">
+    <w:name w:val="Balloon Text"/>
+    <w:basedOn w:val="a"/>
+    <w:link w:val="a5"/>
+    <w:uiPriority w:val="99"/>
+    <w:semiHidden/>
+    <w:unhideWhenUsed/>
+    <w:rsid w:val="002B26FD"/>
+    <w:rPr>
+      <w:rFonts w:asciiTheme="majorHAnsi" w:eastAsiaTheme="majorEastAsia" w:hAnsiTheme="majorHAnsi" w:cstheme="majorBidi"/>
+      <w:sz w:val="18"/>
+      <w:szCs w:val="18"/>
+    </w:rPr>
+  </w:style>
+  <w:style w:type="character" w:customStyle="1" w:styleId="a5">
+    <w:name w:val="註解方塊文字 字元"/>
+    <w:basedOn w:val="a0"/>
+    <w:link w:val="a4"/>
+    <w:uiPriority w:val="99"/>
+    <w:semiHidden/>
+    <w:rsid w:val="002B26FD"/>
+    <w:rPr>
+      <w:rFonts w:asciiTheme="majorHAnsi" w:eastAsiaTheme="majorEastAsia" w:hAnsiTheme="majorHAnsi" w:cstheme="majorBidi"/>
+      <w:sz w:val="18"/>
+      <w:szCs w:val="18"/>
+    </w:rPr>
   </w:style>
 </w:styles>
 </file>

</xml_diff>